<commit_message>
Lab 1 - First lab version
</commit_message>
<xml_diff>
--- a/Lab6/lab_06_2023-24.docx
+++ b/Lab6/lab_06_2023-24.docx
@@ -4,7 +4,7 @@
   <w:body>
     <w:tbl>
       <w:tblPr>
-        <w:tblStyle w:val="TableGrid"/>
+        <w:tblStyle w:val="Grigliatabella"/>
         <w:tblW w:w="0" w:type="auto"/>
         <w:tblBorders>
           <w:insideH w:val="none" w:sz="0" w:space="0" w:color="auto"/>
@@ -170,7 +170,7 @@
           </w:p>
           <w:p>
             <w:pPr>
-              <w:pStyle w:val="ListParagraph"/>
+              <w:pStyle w:val="Paragrafoelenco"/>
               <w:numPr>
                 <w:ilvl w:val="0"/>
                 <w:numId w:val="6"/>
@@ -210,7 +210,7 @@
           </w:p>
           <w:p>
             <w:pPr>
-              <w:pStyle w:val="ListParagraph"/>
+              <w:pStyle w:val="Paragrafoelenco"/>
               <w:numPr>
                 <w:ilvl w:val="0"/>
                 <w:numId w:val="6"/>
@@ -336,7 +336,7 @@
     </w:p>
     <w:p>
       <w:pPr>
-        <w:pStyle w:val="ListParagraph"/>
+        <w:pStyle w:val="Paragrafoelenco"/>
         <w:numPr>
           <w:ilvl w:val="0"/>
           <w:numId w:val="10"/>
@@ -388,7 +388,7 @@
     </w:p>
     <w:p>
       <w:pPr>
-        <w:pStyle w:val="ListParagraph"/>
+        <w:pStyle w:val="Paragrafoelenco"/>
         <w:numPr>
           <w:ilvl w:val="1"/>
           <w:numId w:val="10"/>
@@ -461,7 +461,7 @@
     </w:p>
     <w:p>
       <w:pPr>
-        <w:pStyle w:val="ListParagraph"/>
+        <w:pStyle w:val="Paragrafoelenco"/>
         <w:numPr>
           <w:ilvl w:val="1"/>
           <w:numId w:val="10"/>
@@ -576,7 +576,7 @@
     </w:p>
     <w:p>
       <w:pPr>
-        <w:pStyle w:val="ListParagraph"/>
+        <w:pStyle w:val="Paragrafoelenco"/>
         <w:numPr>
           <w:ilvl w:val="1"/>
           <w:numId w:val="10"/>
@@ -670,7 +670,7 @@
     </w:p>
     <w:p>
       <w:pPr>
-        <w:pStyle w:val="ListParagraph"/>
+        <w:pStyle w:val="Paragrafoelenco"/>
         <w:numPr>
           <w:ilvl w:val="1"/>
           <w:numId w:val="10"/>
@@ -902,7 +902,7 @@
     </w:p>
     <w:p>
       <w:pPr>
-        <w:pStyle w:val="ListParagraph"/>
+        <w:pStyle w:val="Paragrafoelenco"/>
         <w:numPr>
           <w:ilvl w:val="2"/>
           <w:numId w:val="10"/>
@@ -926,7 +926,7 @@
     </w:p>
     <w:p>
       <w:pPr>
-        <w:pStyle w:val="ListParagraph"/>
+        <w:pStyle w:val="Paragrafoelenco"/>
         <w:numPr>
           <w:ilvl w:val="2"/>
           <w:numId w:val="10"/>
@@ -950,7 +950,7 @@
     </w:p>
     <w:p>
       <w:pPr>
-        <w:pStyle w:val="ListParagraph"/>
+        <w:pStyle w:val="Paragrafoelenco"/>
         <w:numPr>
           <w:ilvl w:val="2"/>
           <w:numId w:val="10"/>
@@ -974,7 +974,7 @@
     </w:p>
     <w:p>
       <w:pPr>
-        <w:pStyle w:val="ListParagraph"/>
+        <w:pStyle w:val="Paragrafoelenco"/>
         <w:numPr>
           <w:ilvl w:val="2"/>
           <w:numId w:val="10"/>
@@ -998,7 +998,7 @@
     </w:p>
     <w:p>
       <w:pPr>
-        <w:pStyle w:val="ListParagraph"/>
+        <w:pStyle w:val="Paragrafoelenco"/>
         <w:numPr>
           <w:ilvl w:val="1"/>
           <w:numId w:val="10"/>
@@ -1056,7 +1056,7 @@
     </w:p>
     <w:tbl>
       <w:tblPr>
-        <w:tblStyle w:val="TableGrid"/>
+        <w:tblStyle w:val="Grigliatabella"/>
         <w:tblW w:w="0" w:type="auto"/>
         <w:tblInd w:w="421" w:type="dxa"/>
         <w:tblLook w:val="04A0" w:firstRow="1" w:lastRow="0" w:firstColumn="1" w:lastColumn="0" w:noHBand="0" w:noVBand="1"/>
@@ -1491,6 +1491,13 @@
                 <w:lang w:eastAsia="en-GB"/>
               </w:rPr>
             </w:pPr>
+            <w:r>
+              <w:rPr>
+                <w:rFonts w:eastAsia="Calibri"/>
+                <w:lang w:eastAsia="en-GB"/>
+              </w:rPr>
+              <w:t>0x10000000</w:t>
+            </w:r>
           </w:p>
         </w:tc>
         <w:tc>
@@ -1508,6 +1515,13 @@
                 <w:lang w:eastAsia="en-GB"/>
               </w:rPr>
             </w:pPr>
+            <w:r>
+              <w:rPr>
+                <w:rFonts w:eastAsia="Calibri"/>
+                <w:lang w:eastAsia="en-GB"/>
+              </w:rPr>
+              <w:t>0xFFFFFFFF</w:t>
+            </w:r>
           </w:p>
         </w:tc>
         <w:tc>
@@ -1525,6 +1539,13 @@
                 <w:lang w:eastAsia="en-GB"/>
               </w:rPr>
             </w:pPr>
+            <w:r>
+              <w:rPr>
+                <w:rFonts w:eastAsia="Calibri"/>
+                <w:lang w:eastAsia="en-GB"/>
+              </w:rPr>
+              <w:t>0x000001F4</w:t>
+            </w:r>
           </w:p>
         </w:tc>
         <w:tc>
@@ -1542,6 +1563,13 @@
                 <w:lang w:eastAsia="en-GB"/>
               </w:rPr>
             </w:pPr>
+            <w:r>
+              <w:rPr>
+                <w:rFonts w:eastAsia="Calibri"/>
+                <w:lang w:eastAsia="en-GB"/>
+              </w:rPr>
+              <w:t>0x000000B0</w:t>
+            </w:r>
           </w:p>
         </w:tc>
       </w:tr>
@@ -1588,6 +1616,13 @@
                 <w:lang w:eastAsia="en-GB"/>
               </w:rPr>
             </w:pPr>
+            <w:r>
+              <w:rPr>
+                <w:rFonts w:eastAsia="Calibri"/>
+                <w:lang w:eastAsia="en-GB"/>
+              </w:rPr>
+              <w:t>0x1</w:t>
+            </w:r>
           </w:p>
         </w:tc>
         <w:tc>
@@ -1605,6 +1640,13 @@
                 <w:lang w:eastAsia="en-GB"/>
               </w:rPr>
             </w:pPr>
+            <w:r>
+              <w:rPr>
+                <w:rFonts w:eastAsia="Calibri"/>
+                <w:lang w:eastAsia="en-GB"/>
+              </w:rPr>
+              <w:t>0x1</w:t>
+            </w:r>
           </w:p>
         </w:tc>
         <w:tc>
@@ -1622,6 +1664,13 @@
                 <w:lang w:eastAsia="en-GB"/>
               </w:rPr>
             </w:pPr>
+            <w:r>
+              <w:rPr>
+                <w:rFonts w:eastAsia="Calibri"/>
+                <w:lang w:eastAsia="en-GB"/>
+              </w:rPr>
+              <w:t>0x00000003</w:t>
+            </w:r>
           </w:p>
         </w:tc>
         <w:tc>
@@ -1639,6 +1688,13 @@
                 <w:lang w:eastAsia="en-GB"/>
               </w:rPr>
             </w:pPr>
+            <w:r>
+              <w:rPr>
+                <w:rFonts w:eastAsia="Calibri"/>
+                <w:lang w:eastAsia="en-GB"/>
+              </w:rPr>
+              <w:t>0x00000004</w:t>
+            </w:r>
           </w:p>
         </w:tc>
       </w:tr>
@@ -1685,6 +1741,13 @@
                 <w:lang w:eastAsia="en-GB"/>
               </w:rPr>
             </w:pPr>
+            <w:r>
+              <w:rPr>
+                <w:rFonts w:eastAsia="Calibri"/>
+                <w:lang w:eastAsia="en-GB"/>
+              </w:rPr>
+              <w:t>0x7FFFFFFF</w:t>
+            </w:r>
           </w:p>
         </w:tc>
         <w:tc>
@@ -1702,6 +1765,13 @@
                 <w:lang w:eastAsia="en-GB"/>
               </w:rPr>
             </w:pPr>
+            <w:r>
+              <w:rPr>
+                <w:rFonts w:eastAsia="Calibri"/>
+                <w:lang w:eastAsia="en-GB"/>
+              </w:rPr>
+              <w:t>0x00000002</w:t>
+            </w:r>
           </w:p>
         </w:tc>
         <w:tc>
@@ -1719,6 +1789,13 @@
                 <w:lang w:eastAsia="en-GB"/>
               </w:rPr>
             </w:pPr>
+            <w:r>
+              <w:rPr>
+                <w:rFonts w:eastAsia="Calibri"/>
+                <w:lang w:eastAsia="en-GB"/>
+              </w:rPr>
+              <w:t>0x000001F4</w:t>
+            </w:r>
           </w:p>
         </w:tc>
         <w:tc>
@@ -1736,6 +1813,13 @@
                 <w:lang w:eastAsia="en-GB"/>
               </w:rPr>
             </w:pPr>
+            <w:r>
+              <w:rPr>
+                <w:rFonts w:eastAsia="Calibri"/>
+                <w:lang w:eastAsia="en-GB"/>
+              </w:rPr>
+              <w:t>0x80000001</w:t>
+            </w:r>
           </w:p>
         </w:tc>
       </w:tr>
@@ -1782,6 +1866,13 @@
                 <w:lang w:eastAsia="en-GB"/>
               </w:rPr>
             </w:pPr>
+            <w:r>
+              <w:rPr>
+                <w:rFonts w:eastAsia="Calibri"/>
+                <w:lang w:eastAsia="en-GB"/>
+              </w:rPr>
+              <w:t>0xFFFFFFFF</w:t>
+            </w:r>
           </w:p>
         </w:tc>
         <w:tc>
@@ -1799,6 +1890,13 @@
                 <w:lang w:eastAsia="en-GB"/>
               </w:rPr>
             </w:pPr>
+            <w:r>
+              <w:rPr>
+                <w:rFonts w:eastAsia="Calibri"/>
+                <w:lang w:eastAsia="en-GB"/>
+              </w:rPr>
+              <w:t>0xFFFFFFFF</w:t>
+            </w:r>
           </w:p>
         </w:tc>
         <w:tc>
@@ -1816,6 +1914,13 @@
                 <w:lang w:eastAsia="en-GB"/>
               </w:rPr>
             </w:pPr>
+            <w:r>
+              <w:rPr>
+                <w:rFonts w:eastAsia="Calibri"/>
+                <w:lang w:eastAsia="en-GB"/>
+              </w:rPr>
+              <w:t>0x0000000C</w:t>
+            </w:r>
           </w:p>
         </w:tc>
         <w:tc>
@@ -1833,6 +1938,13 @@
                 <w:lang w:eastAsia="en-GB"/>
               </w:rPr>
             </w:pPr>
+            <w:r>
+              <w:rPr>
+                <w:rFonts w:eastAsia="Calibri"/>
+                <w:lang w:eastAsia="en-GB"/>
+              </w:rPr>
+              <w:t>0x00000154</w:t>
+            </w:r>
           </w:p>
         </w:tc>
       </w:tr>
@@ -1879,6 +1991,13 @@
                 <w:lang w:eastAsia="en-GB"/>
               </w:rPr>
             </w:pPr>
+            <w:r>
+              <w:rPr>
+                <w:rFonts w:eastAsia="Calibri"/>
+                <w:lang w:eastAsia="en-GB"/>
+              </w:rPr>
+              <w:t>0x0</w:t>
+            </w:r>
           </w:p>
         </w:tc>
         <w:tc>
@@ -1896,6 +2015,13 @@
                 <w:lang w:eastAsia="en-GB"/>
               </w:rPr>
             </w:pPr>
+            <w:r>
+              <w:rPr>
+                <w:rFonts w:eastAsia="Calibri"/>
+                <w:lang w:eastAsia="en-GB"/>
+              </w:rPr>
+              <w:t>0x0</w:t>
+            </w:r>
           </w:p>
         </w:tc>
         <w:tc>
@@ -2050,6 +2176,40 @@
                                 <w:lang w:val="en-US"/>
                               </w:rPr>
                             </w:pPr>
+                            <w:r>
+                              <w:rPr>
+                                <w:lang w:val="en-US"/>
+                              </w:rPr>
+                              <w:t xml:space="preserve">Forzando </w:t>
+                            </w:r>
+                            <w:r>
+                              <w:t>Overflow</w:t>
+                            </w:r>
+                            <w:r>
+                              <w:rPr>
+                                <w:lang w:val="en-US"/>
+                              </w:rPr>
+                              <w:t>, si forza anche Negative</w:t>
+                            </w:r>
+                            <w:r>
+                              <w:rPr>
+                                <w:lang w:val="en-US"/>
+                              </w:rPr>
+                              <w:t xml:space="preserve"> (entrambi i casi)</w:t>
+                            </w:r>
+                          </w:p>
+                          <w:p>
+                            <w:pPr>
+                              <w:rPr>
+                                <w:lang w:val="en-US"/>
+                              </w:rPr>
+                            </w:pPr>
+                            <w:r>
+                              <w:rPr>
+                                <w:lang w:val="en-US"/>
+                              </w:rPr>
+                              <w:t>Carry = 0 insieme a Negative, solo nel secondo caso</w:t>
+                            </w:r>
                           </w:p>
                         </w:txbxContent>
                       </wps:txbx>
@@ -2130,6 +2290,40 @@
                           <w:lang w:val="en-US"/>
                         </w:rPr>
                       </w:pPr>
+                      <w:r>
+                        <w:rPr>
+                          <w:lang w:val="en-US"/>
+                        </w:rPr>
+                        <w:t xml:space="preserve">Forzando </w:t>
+                      </w:r>
+                      <w:r>
+                        <w:t>Overflow</w:t>
+                      </w:r>
+                      <w:r>
+                        <w:rPr>
+                          <w:lang w:val="en-US"/>
+                        </w:rPr>
+                        <w:t>, si forza anche Negative</w:t>
+                      </w:r>
+                      <w:r>
+                        <w:rPr>
+                          <w:lang w:val="en-US"/>
+                        </w:rPr>
+                        <w:t xml:space="preserve"> (entrambi i casi)</w:t>
+                      </w:r>
+                    </w:p>
+                    <w:p>
+                      <w:pPr>
+                        <w:rPr>
+                          <w:lang w:val="en-US"/>
+                        </w:rPr>
+                      </w:pPr>
+                      <w:r>
+                        <w:rPr>
+                          <w:lang w:val="en-US"/>
+                        </w:rPr>
+                        <w:t>Carry = 0 insieme a Negative, solo nel secondo caso</w:t>
+                      </w:r>
                     </w:p>
                   </w:txbxContent>
                 </v:textbox>
@@ -2154,7 +2348,7 @@
     </w:p>
     <w:p>
       <w:pPr>
-        <w:pStyle w:val="ListParagraph"/>
+        <w:pStyle w:val="Paragrafoelenco"/>
         <w:numPr>
           <w:ilvl w:val="0"/>
           <w:numId w:val="10"/>
@@ -2213,7 +2407,7 @@
     </w:p>
     <w:p>
       <w:pPr>
-        <w:pStyle w:val="ListParagraph"/>
+        <w:pStyle w:val="Paragrafoelenco"/>
         <w:numPr>
           <w:ilvl w:val="1"/>
           <w:numId w:val="10"/>
@@ -2328,7 +2522,7 @@
     </w:p>
     <w:p>
       <w:pPr>
-        <w:pStyle w:val="ListParagraph"/>
+        <w:pStyle w:val="Paragrafoelenco"/>
         <w:numPr>
           <w:ilvl w:val="1"/>
           <w:numId w:val="10"/>
@@ -2382,7 +2576,7 @@
     </w:p>
     <w:p>
       <w:pPr>
-        <w:pStyle w:val="ListParagraph"/>
+        <w:pStyle w:val="Paragrafoelenco"/>
         <w:numPr>
           <w:ilvl w:val="2"/>
           <w:numId w:val="10"/>
@@ -2497,7 +2691,7 @@
     </w:p>
     <w:p>
       <w:pPr>
-        <w:pStyle w:val="ListParagraph"/>
+        <w:pStyle w:val="Paragrafoelenco"/>
         <w:numPr>
           <w:ilvl w:val="2"/>
           <w:numId w:val="10"/>
@@ -2984,7 +3178,7 @@
     </w:p>
     <w:tbl>
       <w:tblPr>
-        <w:tblStyle w:val="TableGrid"/>
+        <w:tblStyle w:val="Grigliatabella"/>
         <w:tblW w:w="0" w:type="auto"/>
         <w:tblInd w:w="355" w:type="dxa"/>
         <w:tblLook w:val="04A0" w:firstRow="1" w:lastRow="0" w:firstColumn="1" w:lastColumn="0" w:noHBand="0" w:noVBand="1"/>
@@ -3435,7 +3629,7 @@
     </w:p>
     <w:p>
       <w:pPr>
-        <w:pStyle w:val="ListParagraph"/>
+        <w:pStyle w:val="Paragrafoelenco"/>
         <w:numPr>
           <w:ilvl w:val="0"/>
           <w:numId w:val="10"/>
@@ -3726,7 +3920,7 @@
     </w:p>
     <w:p>
       <w:pPr>
-        <w:pStyle w:val="ListParagraph"/>
+        <w:pStyle w:val="Paragrafoelenco"/>
         <w:numPr>
           <w:ilvl w:val="1"/>
           <w:numId w:val="10"/>
@@ -3834,7 +4028,7 @@
     </w:p>
     <w:p>
       <w:pPr>
-        <w:pStyle w:val="ListParagraph"/>
+        <w:pStyle w:val="Paragrafoelenco"/>
         <w:numPr>
           <w:ilvl w:val="1"/>
           <w:numId w:val="10"/>
@@ -3921,7 +4115,7 @@
     </w:p>
     <w:p>
       <w:pPr>
-        <w:pStyle w:val="ListParagraph"/>
+        <w:pStyle w:val="Paragrafoelenco"/>
         <w:numPr>
           <w:ilvl w:val="2"/>
           <w:numId w:val="10"/>
@@ -4001,7 +4195,7 @@
     </w:p>
     <w:p>
       <w:pPr>
-        <w:pStyle w:val="ListParagraph"/>
+        <w:pStyle w:val="Paragrafoelenco"/>
         <w:numPr>
           <w:ilvl w:val="2"/>
           <w:numId w:val="10"/>
@@ -4039,7 +4233,7 @@
     </w:p>
     <w:p>
       <w:pPr>
-        <w:pStyle w:val="ListParagraph"/>
+        <w:pStyle w:val="Paragrafoelenco"/>
         <w:numPr>
           <w:ilvl w:val="1"/>
           <w:numId w:val="10"/>
@@ -4099,7 +4293,7 @@
     </w:p>
     <w:tbl>
       <w:tblPr>
-        <w:tblStyle w:val="TableGrid"/>
+        <w:tblStyle w:val="Grigliatabella"/>
         <w:tblW w:w="0" w:type="auto"/>
         <w:jc w:val="center"/>
         <w:tblLook w:val="04A0" w:firstRow="1" w:lastRow="0" w:firstColumn="1" w:lastColumn="0" w:noHBand="0" w:noVBand="1"/>
@@ -6104,7 +6298,7 @@
     <w:lsdException w:name="Unresolved Mention" w:semiHidden="1" w:unhideWhenUsed="1"/>
     <w:lsdException w:name="Smart Link" w:semiHidden="1" w:unhideWhenUsed="1"/>
   </w:latentStyles>
-  <w:style w:type="paragraph" w:default="1" w:styleId="Normal">
+  <w:style w:type="paragraph" w:default="1" w:styleId="Normale">
     <w:name w:val="Normal"/>
     <w:qFormat/>
     <w:rPr>
@@ -6112,13 +6306,12 @@
       <w:sz w:val="24"/>
     </w:rPr>
   </w:style>
-  <w:style w:type="character" w:default="1" w:styleId="DefaultParagraphFont">
+  <w:style w:type="character" w:default="1" w:styleId="Carpredefinitoparagrafo">
     <w:name w:val="Default Paragraph Font"/>
     <w:uiPriority w:val="1"/>
-    <w:semiHidden/>
     <w:unhideWhenUsed/>
   </w:style>
-  <w:style w:type="table" w:default="1" w:styleId="TableNormal">
+  <w:style w:type="table" w:default="1" w:styleId="Tabellanormale">
     <w:name w:val="Normal Table"/>
     <w:uiPriority w:val="99"/>
     <w:semiHidden/>
@@ -6133,7 +6326,7 @@
       </w:tblCellMar>
     </w:tblPr>
   </w:style>
-  <w:style w:type="numbering" w:default="1" w:styleId="NoList">
+  <w:style w:type="numbering" w:default="1" w:styleId="Nessunelenco">
     <w:name w:val="No List"/>
     <w:uiPriority w:val="99"/>
     <w:semiHidden/>
@@ -6243,8 +6436,8 @@
   </w:style>
   <w:style w:type="paragraph" w:customStyle="1" w:styleId="Titolo1">
     <w:name w:val="Titolo1"/>
-    <w:basedOn w:val="Normal"/>
-    <w:next w:val="BodyText"/>
+    <w:basedOn w:val="Normale"/>
+    <w:next w:val="Corpotesto"/>
     <w:qFormat/>
     <w:pPr>
       <w:keepNext/>
@@ -6256,20 +6449,20 @@
       <w:szCs w:val="28"/>
     </w:rPr>
   </w:style>
-  <w:style w:type="paragraph" w:styleId="BodyText">
+  <w:style w:type="paragraph" w:styleId="Corpotesto">
     <w:name w:val="Body Text"/>
-    <w:basedOn w:val="Normal"/>
+    <w:basedOn w:val="Normale"/>
     <w:pPr>
       <w:spacing w:after="140" w:line="288" w:lineRule="auto"/>
     </w:pPr>
   </w:style>
-  <w:style w:type="paragraph" w:styleId="List">
+  <w:style w:type="paragraph" w:styleId="Elenco">
     <w:name w:val="List"/>
-    <w:basedOn w:val="BodyText"/>
+    <w:basedOn w:val="Corpotesto"/>
   </w:style>
-  <w:style w:type="paragraph" w:styleId="Caption">
+  <w:style w:type="paragraph" w:styleId="Didascalia">
     <w:name w:val="caption"/>
-    <w:basedOn w:val="Normal"/>
+    <w:basedOn w:val="Normale"/>
     <w:qFormat/>
     <w:pPr>
       <w:suppressLineNumbers/>
@@ -6282,7 +6475,7 @@
   </w:style>
   <w:style w:type="paragraph" w:customStyle="1" w:styleId="Indice">
     <w:name w:val="Indice"/>
-    <w:basedOn w:val="Normal"/>
+    <w:basedOn w:val="Normale"/>
     <w:qFormat/>
     <w:pPr>
       <w:suppressLineNumbers/>
@@ -6321,9 +6514,9 @@
       <w:bCs/>
     </w:rPr>
   </w:style>
-  <w:style w:type="paragraph" w:styleId="ListParagraph">
+  <w:style w:type="paragraph" w:styleId="Paragrafoelenco">
     <w:name w:val="List Paragraph"/>
-    <w:basedOn w:val="Normal"/>
+    <w:basedOn w:val="Normale"/>
     <w:uiPriority w:val="34"/>
     <w:qFormat/>
     <w:rsid w:val="005D1AC7"/>
@@ -6337,9 +6530,9 @@
       <w:lang w:val="en-US" w:eastAsia="en-US" w:bidi="ar-SA"/>
     </w:rPr>
   </w:style>
-  <w:style w:type="table" w:styleId="TableGrid">
+  <w:style w:type="table" w:styleId="Grigliatabella">
     <w:name w:val="Table Grid"/>
-    <w:basedOn w:val="TableNormal"/>
+    <w:basedOn w:val="Tabellanormale"/>
     <w:uiPriority w:val="59"/>
     <w:rsid w:val="005D1AC7"/>
     <w:rPr>
@@ -6358,10 +6551,10 @@
       </w:tblBorders>
     </w:tblPr>
   </w:style>
-  <w:style w:type="paragraph" w:styleId="BalloonText">
+  <w:style w:type="paragraph" w:styleId="Testofumetto">
     <w:name w:val="Balloon Text"/>
-    <w:basedOn w:val="Normal"/>
-    <w:link w:val="BalloonTextChar"/>
+    <w:basedOn w:val="Normale"/>
+    <w:link w:val="TestofumettoCarattere"/>
     <w:uiPriority w:val="99"/>
     <w:semiHidden/>
     <w:unhideWhenUsed/>
@@ -6372,10 +6565,10 @@
       <w:szCs w:val="16"/>
     </w:rPr>
   </w:style>
-  <w:style w:type="character" w:customStyle="1" w:styleId="BalloonTextChar">
-    <w:name w:val="Balloon Text Char"/>
-    <w:basedOn w:val="DefaultParagraphFont"/>
-    <w:link w:val="BalloonText"/>
+  <w:style w:type="character" w:customStyle="1" w:styleId="TestofumettoCarattere">
+    <w:name w:val="Testo fumetto Carattere"/>
+    <w:basedOn w:val="Carpredefinitoparagrafo"/>
+    <w:link w:val="Testofumetto"/>
     <w:uiPriority w:val="99"/>
     <w:semiHidden/>
     <w:rsid w:val="00A32C7A"/>

</xml_diff>

<commit_message>
Lab 6 - Revised version
</commit_message>
<xml_diff>
--- a/Lab6/lab_06_2023-24.docx
+++ b/Lab6/lab_06_2023-24.docx
@@ -253,7 +253,61 @@
           <w:szCs w:val="20"/>
           <w:lang w:val="en-US" w:eastAsia="en-GB"/>
         </w:rPr>
-        <w:t>Starting from the ASM_template project (available on Portale della Didattica), solve the following exercises</w:t>
+        <w:t xml:space="preserve">Starting from the </w:t>
+      </w:r>
+      <w:proofErr w:type="spellStart"/>
+      <w:r>
+        <w:rPr>
+          <w:rFonts w:eastAsia="Calibri"/>
+          <w:szCs w:val="20"/>
+          <w:lang w:val="en-US" w:eastAsia="en-GB"/>
+        </w:rPr>
+        <w:t>ASM_template</w:t>
+      </w:r>
+      <w:proofErr w:type="spellEnd"/>
+      <w:r>
+        <w:rPr>
+          <w:rFonts w:eastAsia="Calibri"/>
+          <w:szCs w:val="20"/>
+          <w:lang w:val="en-US" w:eastAsia="en-GB"/>
+        </w:rPr>
+        <w:t xml:space="preserve"> project (available on Portale </w:t>
+      </w:r>
+      <w:proofErr w:type="spellStart"/>
+      <w:r>
+        <w:rPr>
+          <w:rFonts w:eastAsia="Calibri"/>
+          <w:szCs w:val="20"/>
+          <w:lang w:val="en-US" w:eastAsia="en-GB"/>
+        </w:rPr>
+        <w:t>della</w:t>
+      </w:r>
+      <w:proofErr w:type="spellEnd"/>
+      <w:r>
+        <w:rPr>
+          <w:rFonts w:eastAsia="Calibri"/>
+          <w:szCs w:val="20"/>
+          <w:lang w:val="en-US" w:eastAsia="en-GB"/>
+        </w:rPr>
+        <w:t xml:space="preserve"> </w:t>
+      </w:r>
+      <w:proofErr w:type="spellStart"/>
+      <w:r>
+        <w:rPr>
+          <w:rFonts w:eastAsia="Calibri"/>
+          <w:szCs w:val="20"/>
+          <w:lang w:val="en-US" w:eastAsia="en-GB"/>
+        </w:rPr>
+        <w:t>Didattica</w:t>
+      </w:r>
+      <w:proofErr w:type="spellEnd"/>
+      <w:r>
+        <w:rPr>
+          <w:rFonts w:eastAsia="Calibri"/>
+          <w:szCs w:val="20"/>
+          <w:lang w:val="en-US" w:eastAsia="en-GB"/>
+        </w:rPr>
+        <w:t>), solve the following exercises</w:t>
       </w:r>
       <w:r>
         <w:rPr>
@@ -456,8 +510,17 @@
           <w:rFonts w:eastAsia="Calibri"/>
           <w:lang w:eastAsia="en-GB"/>
         </w:rPr>
-        <w:t xml:space="preserve"> values</w:t>
-      </w:r>
+        <w:t xml:space="preserve"> </w:t>
+      </w:r>
+      <w:proofErr w:type="gramStart"/>
+      <w:r>
+        <w:rPr>
+          <w:rFonts w:eastAsia="Calibri"/>
+          <w:lang w:eastAsia="en-GB"/>
+        </w:rPr>
+        <w:t>values</w:t>
+      </w:r>
+      <w:proofErr w:type="gramEnd"/>
     </w:p>
     <w:p>
       <w:pPr>
@@ -571,8 +634,17 @@
           <w:rFonts w:eastAsia="Calibri"/>
           <w:lang w:eastAsia="en-GB"/>
         </w:rPr>
-        <w:t>the result in R2</w:t>
-      </w:r>
+        <w:t xml:space="preserve">the result in </w:t>
+      </w:r>
+      <w:proofErr w:type="gramStart"/>
+      <w:r>
+        <w:rPr>
+          <w:rFonts w:eastAsia="Calibri"/>
+          <w:lang w:eastAsia="en-GB"/>
+        </w:rPr>
+        <w:t>R2</w:t>
+      </w:r>
+      <w:proofErr w:type="gramEnd"/>
     </w:p>
     <w:p>
       <w:pPr>
@@ -665,8 +737,17 @@
           <w:rFonts w:eastAsia="Calibri"/>
           <w:lang w:eastAsia="en-GB"/>
         </w:rPr>
-        <w:t>the result in R5</w:t>
-      </w:r>
+        <w:t xml:space="preserve">the result in </w:t>
+      </w:r>
+      <w:proofErr w:type="gramStart"/>
+      <w:r>
+        <w:rPr>
+          <w:rFonts w:eastAsia="Calibri"/>
+          <w:lang w:eastAsia="en-GB"/>
+        </w:rPr>
+        <w:t>R5</w:t>
+      </w:r>
+      <w:proofErr w:type="gramEnd"/>
     </w:p>
     <w:p>
       <w:pPr>
@@ -2150,7 +2231,7 @@
         <mc:AlternateContent>
           <mc:Choice Requires="wps">
             <w:drawing>
-              <wp:anchor distT="45720" distB="45720" distL="114300" distR="114300" simplePos="0" relativeHeight="251662336" behindDoc="0" locked="0" layoutInCell="1" allowOverlap="1" wp14:anchorId="551BEBAC" wp14:editId="66CDCF02">
+              <wp:anchor distT="45720" distB="45720" distL="114300" distR="114300" simplePos="0" relativeHeight="251662336" behindDoc="0" locked="0" layoutInCell="1" allowOverlap="1" wp14:anchorId="551BEBAC" wp14:editId="635041E8">
                 <wp:simplePos x="0" y="0"/>
                 <wp:positionH relativeFrom="margin">
                   <wp:align>right</wp:align>
@@ -2158,7 +2239,7 @@
                 <wp:positionV relativeFrom="paragraph">
                   <wp:posOffset>258445</wp:posOffset>
                 </wp:positionV>
-                <wp:extent cx="5895975" cy="2105025"/>
+                <wp:extent cx="5895975" cy="1933575"/>
                 <wp:effectExtent l="0" t="0" r="28575" b="28575"/>
                 <wp:wrapSquare wrapText="bothSides"/>
                 <wp:docPr id="217" name="Casella di testo 2"/>
@@ -2174,7 +2255,7 @@
                       <wps:spPr bwMode="auto">
                         <a:xfrm>
                           <a:off x="0" y="0"/>
-                          <a:ext cx="5895975" cy="2105025"/>
+                          <a:ext cx="5895975" cy="1933575"/>
                         </a:xfrm>
                         <a:prstGeom prst="rect">
                           <a:avLst/>
@@ -2236,61 +2317,273 @@
                           </w:p>
                           <w:p>
                             <w:r>
-                              <w:t>Forzando Overflow, si forza anche Negative</w:t>
+                              <w:rPr>
+                                <w:b/>
+                                <w:bCs/>
+                              </w:rPr>
+                              <w:t>Overflow</w:t>
                             </w:r>
                             <w:r>
-                              <w:t xml:space="preserve"> (in addizione): dovuto a cambio di segno, usando due numeri positivi; forzando overflow tra numeri negativi (non riportato in tabella), si ottiene Carry = 1</w:t>
+                              <w:t>:</w:t>
+                            </w:r>
+                          </w:p>
+                          <w:p>
+                            <w:pPr>
+                              <w:pStyle w:val="Paragrafoelenco"/>
+                              <w:numPr>
+                                <w:ilvl w:val="0"/>
+                                <w:numId w:val="11"/>
+                              </w:numPr>
+                              <w:ind w:left="426"/>
+                              <w:rPr>
+                                <w:lang w:val="it-IT"/>
+                              </w:rPr>
+                            </w:pPr>
+                            <w:r>
+                              <w:rPr>
+                                <w:u w:val="single"/>
+                                <w:lang w:val="it-IT"/>
+                              </w:rPr>
+                              <w:t>Addizione</w:t>
                             </w:r>
                             <w:r>
-                              <w:t>.</w:t>
+                              <w:rPr>
+                                <w:lang w:val="it-IT"/>
+                              </w:rPr>
+                              <w:t>: tra due numeri positiv</w:t>
+                            </w:r>
+                            <w:r>
+                              <w:rPr>
+                                <w:lang w:val="it-IT"/>
+                              </w:rPr>
+                              <w:t>i</w:t>
+                            </w:r>
+                            <w:r>
+                              <w:rPr>
+                                <w:lang w:val="it-IT"/>
+                              </w:rPr>
+                              <w:t>,</w:t>
+                            </w:r>
+                            <w:r>
+                              <w:rPr>
+                                <w:lang w:val="it-IT"/>
+                              </w:rPr>
+                              <w:t xml:space="preserve"> forza Negative</w:t>
+                            </w:r>
+                            <w:r>
+                              <w:rPr>
+                                <w:lang w:val="it-IT"/>
+                              </w:rPr>
+                              <w:t xml:space="preserve"> = 1</w:t>
+                            </w:r>
+                            <w:r>
+                              <w:rPr>
+                                <w:lang w:val="it-IT"/>
+                              </w:rPr>
+                              <w:t xml:space="preserve">, </w:t>
+                            </w:r>
+                            <w:r>
+                              <w:rPr>
+                                <w:lang w:val="it-IT"/>
+                              </w:rPr>
+                              <w:t>dovuto a cambio di segno</w:t>
+                            </w:r>
+                            <w:r>
+                              <w:rPr>
+                                <w:lang w:val="it-IT"/>
+                              </w:rPr>
+                              <w:t xml:space="preserve">; </w:t>
+                            </w:r>
+                            <w:r>
+                              <w:rPr>
+                                <w:lang w:val="it-IT"/>
+                              </w:rPr>
+                              <w:t xml:space="preserve">tra </w:t>
+                            </w:r>
+                            <w:r>
+                              <w:rPr>
+                                <w:lang w:val="it-IT"/>
+                              </w:rPr>
+                              <w:t xml:space="preserve">due </w:t>
+                            </w:r>
+                            <w:r>
+                              <w:rPr>
+                                <w:lang w:val="it-IT"/>
+                              </w:rPr>
+                              <w:t xml:space="preserve">numeri negativi (non riportato in tabella), si ottiene </w:t>
+                            </w:r>
+                            <w:proofErr w:type="spellStart"/>
+                            <w:r>
+                              <w:rPr>
+                                <w:lang w:val="it-IT"/>
+                              </w:rPr>
+                              <w:t>Carry</w:t>
+                            </w:r>
+                            <w:proofErr w:type="spellEnd"/>
+                            <w:r>
+                              <w:rPr>
+                                <w:lang w:val="it-IT"/>
+                              </w:rPr>
+                              <w:t xml:space="preserve"> = 1</w:t>
+                            </w:r>
+                            <w:r>
+                              <w:rPr>
+                                <w:lang w:val="it-IT"/>
+                              </w:rPr>
+                              <w:t>, dovuto ad assenza di mancanza di prestito.</w:t>
+                            </w:r>
+                          </w:p>
+                          <w:p>
+                            <w:pPr>
+                              <w:pStyle w:val="Paragrafoelenco"/>
+                              <w:numPr>
+                                <w:ilvl w:val="0"/>
+                                <w:numId w:val="11"/>
+                              </w:numPr>
+                              <w:ind w:left="426"/>
+                              <w:rPr>
+                                <w:lang w:val="it-IT"/>
+                              </w:rPr>
+                            </w:pPr>
+                            <w:r>
+                              <w:rPr>
+                                <w:u w:val="single"/>
+                                <w:lang w:val="it-IT"/>
+                              </w:rPr>
+                              <w:t>Sottrazione</w:t>
+                            </w:r>
+                            <w:r>
+                              <w:rPr>
+                                <w:lang w:val="it-IT"/>
+                              </w:rPr>
+                              <w:t>:</w:t>
+                            </w:r>
+                            <w:r>
+                              <w:rPr>
+                                <w:lang w:val="it-IT"/>
+                              </w:rPr>
+                              <w:t xml:space="preserve"> minuendo positivo e sottraendo negativo,</w:t>
+                            </w:r>
+                            <w:r>
+                              <w:rPr>
+                                <w:lang w:val="it-IT"/>
+                              </w:rPr>
+                              <w:t xml:space="preserve"> forza </w:t>
+                            </w:r>
+                            <w:proofErr w:type="spellStart"/>
+                            <w:r>
+                              <w:rPr>
+                                <w:lang w:val="it-IT"/>
+                              </w:rPr>
+                              <w:t>Carry</w:t>
+                            </w:r>
+                            <w:proofErr w:type="spellEnd"/>
+                            <w:r>
+                              <w:rPr>
+                                <w:lang w:val="it-IT"/>
+                              </w:rPr>
+                              <w:t xml:space="preserve"> = </w:t>
+                            </w:r>
+                            <w:r>
+                              <w:rPr>
+                                <w:lang w:val="it-IT"/>
+                              </w:rPr>
+                              <w:t xml:space="preserve">1, </w:t>
+                            </w:r>
+                            <w:r>
+                              <w:rPr>
+                                <w:lang w:val="it-IT"/>
+                              </w:rPr>
+                              <w:t>dovuto ad assenza di prestiti mancanti</w:t>
+                            </w:r>
+                            <w:r>
+                              <w:rPr>
+                                <w:lang w:val="it-IT"/>
+                              </w:rPr>
+                              <w:t xml:space="preserve">; </w:t>
+                            </w:r>
+                            <w:r>
+                              <w:rPr>
+                                <w:lang w:val="it-IT"/>
+                              </w:rPr>
+                              <w:t>nel caso opposto, forza Negative</w:t>
+                            </w:r>
+                            <w:r>
+                              <w:rPr>
+                                <w:lang w:val="it-IT"/>
+                              </w:rPr>
+                              <w:t xml:space="preserve"> = 1.</w:t>
+                            </w:r>
+                          </w:p>
+                          <w:p>
+                            <w:proofErr w:type="spellStart"/>
+                            <w:r>
+                              <w:rPr>
+                                <w:b/>
+                                <w:bCs/>
+                              </w:rPr>
+                              <w:t>Carry</w:t>
+                            </w:r>
+                            <w:proofErr w:type="spellEnd"/>
+                            <w:r>
+                              <w:rPr>
+                                <w:b/>
+                                <w:bCs/>
+                              </w:rPr>
+                              <w:t xml:space="preserve"> = 0</w:t>
+                            </w:r>
+                            <w:r>
+                              <w:t xml:space="preserve"> </w:t>
+                            </w:r>
+                            <w:r>
+                              <w:t xml:space="preserve">in </w:t>
+                            </w:r>
+                            <w:r>
+                              <w:rPr>
+                                <w:u w:val="single"/>
+                              </w:rPr>
+                              <w:t>sottrazione</w:t>
+                            </w:r>
+                            <w:r>
+                              <w:t xml:space="preserve">: </w:t>
+                            </w:r>
+                            <w:r>
+                              <w:t>forza Negative = 1, in quanto può avvenire solo con risultato negativo.</w:t>
                             </w:r>
                           </w:p>
                           <w:p>
                             <w:r>
-                              <w:t xml:space="preserve">Forzando Overflow, si forza anche </w:t>
+                              <w:rPr>
+                                <w:b/>
+                                <w:bCs/>
+                              </w:rPr>
+                              <w:t>Zero = 0</w:t>
                             </w:r>
                             <w:r>
-                              <w:t>Carry = 1</w:t>
+                              <w:t xml:space="preserve"> in </w:t>
                             </w:r>
                             <w:r>
-                              <w:t xml:space="preserve"> (in </w:t>
-                            </w:r>
-                            <w:r>
+                              <w:rPr>
+                                <w:u w:val="single"/>
+                              </w:rPr>
                               <w:t>sottrazione</w:t>
                             </w:r>
                             <w:r>
-                              <w:t>)</w:t>
+                              <w:t>:</w:t>
                             </w:r>
                             <w:r>
-                              <w:t xml:space="preserve">: dovuto ad assenza di prestiti mancanti, usando </w:t>
+                              <w:t xml:space="preserve"> forza </w:t>
+                            </w:r>
+                            <w:proofErr w:type="spellStart"/>
+                            <w:r>
+                              <w:t>Carry</w:t>
+                            </w:r>
+                            <w:proofErr w:type="spellEnd"/>
+                            <w:r>
+                              <w:t xml:space="preserve"> = 1, </w:t>
                             </w:r>
                             <w:r>
-                              <w:t>un minuendo negativo e un sottraendo positivo</w:t>
-                            </w:r>
-                            <w:r>
-                              <w:t xml:space="preserve">; </w:t>
-                            </w:r>
-                            <w:r>
-                              <w:t>nel caso opposto, si forza anche Negative.</w:t>
-                            </w:r>
-                          </w:p>
-                          <w:p>
-                            <w:r>
-                              <w:t xml:space="preserve">Carry = 0 insieme a Negative, </w:t>
-                            </w:r>
-                            <w:r>
-                              <w:t>in sottrazione</w:t>
-                            </w:r>
-                            <w:r>
-                              <w:t>: può avvenire solo in caso di mancanza di prestito, ovvero quando il risultato è negativo.</w:t>
-                            </w:r>
-                          </w:p>
-                          <w:p>
-                            <w:r>
-                              <w:t>Zero = 0, si forza Carry = 1, in sottrazione</w:t>
-                            </w:r>
-                            <w:r>
-                              <w:t>: avviene in quanto non si ha mancanza di prestito</w:t>
+                              <w:t>avviene in quanto non si ha mancanza di prestito</w:t>
                             </w:r>
                           </w:p>
                         </w:txbxContent>
@@ -2316,7 +2609,7 @@
                 <v:stroke joinstyle="miter"/>
                 <v:path gradientshapeok="t" o:connecttype="rect"/>
               </v:shapetype>
-              <v:shape id="Casella di testo 2" o:spid="_x0000_s1026" type="#_x0000_t202" style="position:absolute;left:0;text-align:left;margin-left:413.05pt;margin-top:20.35pt;width:464.25pt;height:165.75pt;z-index:251662336;visibility:visible;mso-wrap-style:square;mso-width-percent:0;mso-height-percent:0;mso-wrap-distance-left:9pt;mso-wrap-distance-top:3.6pt;mso-wrap-distance-right:9pt;mso-wrap-distance-bottom:3.6pt;mso-position-horizontal:right;mso-position-horizontal-relative:margin;mso-position-vertical:absolute;mso-position-vertical-relative:text;mso-width-percent:0;mso-height-percent:0;mso-width-relative:margin;mso-height-relative:margin;v-text-anchor:top" o:gfxdata="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">
+              <v:shape id="Casella di testo 2" o:spid="_x0000_s1026" type="#_x0000_t202" style="position:absolute;left:0;text-align:left;margin-left:413.05pt;margin-top:20.35pt;width:464.25pt;height:152.25pt;z-index:251662336;visibility:visible;mso-wrap-style:square;mso-width-percent:0;mso-height-percent:0;mso-wrap-distance-left:9pt;mso-wrap-distance-top:3.6pt;mso-wrap-distance-right:9pt;mso-wrap-distance-bottom:3.6pt;mso-position-horizontal:right;mso-position-horizontal-relative:margin;mso-position-vertical:absolute;mso-position-vertical-relative:text;mso-width-percent:0;mso-height-percent:0;mso-width-relative:margin;mso-height-relative:margin;v-text-anchor:top" o:gfxdata="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">
                 <v:textbox>
                   <w:txbxContent>
                     <w:p>
@@ -2362,61 +2655,273 @@
                     </w:p>
                     <w:p>
                       <w:r>
-                        <w:t>Forzando Overflow, si forza anche Negative</w:t>
+                        <w:rPr>
+                          <w:b/>
+                          <w:bCs/>
+                        </w:rPr>
+                        <w:t>Overflow</w:t>
                       </w:r>
                       <w:r>
-                        <w:t xml:space="preserve"> (in addizione): dovuto a cambio di segno, usando due numeri positivi; forzando overflow tra numeri negativi (non riportato in tabella), si ottiene Carry = 1</w:t>
+                        <w:t>:</w:t>
+                      </w:r>
+                    </w:p>
+                    <w:p>
+                      <w:pPr>
+                        <w:pStyle w:val="Paragrafoelenco"/>
+                        <w:numPr>
+                          <w:ilvl w:val="0"/>
+                          <w:numId w:val="11"/>
+                        </w:numPr>
+                        <w:ind w:left="426"/>
+                        <w:rPr>
+                          <w:lang w:val="it-IT"/>
+                        </w:rPr>
+                      </w:pPr>
+                      <w:r>
+                        <w:rPr>
+                          <w:u w:val="single"/>
+                          <w:lang w:val="it-IT"/>
+                        </w:rPr>
+                        <w:t>Addizione</w:t>
                       </w:r>
                       <w:r>
-                        <w:t>.</w:t>
+                        <w:rPr>
+                          <w:lang w:val="it-IT"/>
+                        </w:rPr>
+                        <w:t>: tra due numeri positiv</w:t>
+                      </w:r>
+                      <w:r>
+                        <w:rPr>
+                          <w:lang w:val="it-IT"/>
+                        </w:rPr>
+                        <w:t>i</w:t>
+                      </w:r>
+                      <w:r>
+                        <w:rPr>
+                          <w:lang w:val="it-IT"/>
+                        </w:rPr>
+                        <w:t>,</w:t>
+                      </w:r>
+                      <w:r>
+                        <w:rPr>
+                          <w:lang w:val="it-IT"/>
+                        </w:rPr>
+                        <w:t xml:space="preserve"> forza Negative</w:t>
+                      </w:r>
+                      <w:r>
+                        <w:rPr>
+                          <w:lang w:val="it-IT"/>
+                        </w:rPr>
+                        <w:t xml:space="preserve"> = 1</w:t>
+                      </w:r>
+                      <w:r>
+                        <w:rPr>
+                          <w:lang w:val="it-IT"/>
+                        </w:rPr>
+                        <w:t xml:space="preserve">, </w:t>
+                      </w:r>
+                      <w:r>
+                        <w:rPr>
+                          <w:lang w:val="it-IT"/>
+                        </w:rPr>
+                        <w:t>dovuto a cambio di segno</w:t>
+                      </w:r>
+                      <w:r>
+                        <w:rPr>
+                          <w:lang w:val="it-IT"/>
+                        </w:rPr>
+                        <w:t xml:space="preserve">; </w:t>
+                      </w:r>
+                      <w:r>
+                        <w:rPr>
+                          <w:lang w:val="it-IT"/>
+                        </w:rPr>
+                        <w:t xml:space="preserve">tra </w:t>
+                      </w:r>
+                      <w:r>
+                        <w:rPr>
+                          <w:lang w:val="it-IT"/>
+                        </w:rPr>
+                        <w:t xml:space="preserve">due </w:t>
+                      </w:r>
+                      <w:r>
+                        <w:rPr>
+                          <w:lang w:val="it-IT"/>
+                        </w:rPr>
+                        <w:t xml:space="preserve">numeri negativi (non riportato in tabella), si ottiene </w:t>
+                      </w:r>
+                      <w:proofErr w:type="spellStart"/>
+                      <w:r>
+                        <w:rPr>
+                          <w:lang w:val="it-IT"/>
+                        </w:rPr>
+                        <w:t>Carry</w:t>
+                      </w:r>
+                      <w:proofErr w:type="spellEnd"/>
+                      <w:r>
+                        <w:rPr>
+                          <w:lang w:val="it-IT"/>
+                        </w:rPr>
+                        <w:t xml:space="preserve"> = 1</w:t>
+                      </w:r>
+                      <w:r>
+                        <w:rPr>
+                          <w:lang w:val="it-IT"/>
+                        </w:rPr>
+                        <w:t>, dovuto ad assenza di mancanza di prestito.</w:t>
+                      </w:r>
+                    </w:p>
+                    <w:p>
+                      <w:pPr>
+                        <w:pStyle w:val="Paragrafoelenco"/>
+                        <w:numPr>
+                          <w:ilvl w:val="0"/>
+                          <w:numId w:val="11"/>
+                        </w:numPr>
+                        <w:ind w:left="426"/>
+                        <w:rPr>
+                          <w:lang w:val="it-IT"/>
+                        </w:rPr>
+                      </w:pPr>
+                      <w:r>
+                        <w:rPr>
+                          <w:u w:val="single"/>
+                          <w:lang w:val="it-IT"/>
+                        </w:rPr>
+                        <w:t>Sottrazione</w:t>
+                      </w:r>
+                      <w:r>
+                        <w:rPr>
+                          <w:lang w:val="it-IT"/>
+                        </w:rPr>
+                        <w:t>:</w:t>
+                      </w:r>
+                      <w:r>
+                        <w:rPr>
+                          <w:lang w:val="it-IT"/>
+                        </w:rPr>
+                        <w:t xml:space="preserve"> minuendo positivo e sottraendo negativo,</w:t>
+                      </w:r>
+                      <w:r>
+                        <w:rPr>
+                          <w:lang w:val="it-IT"/>
+                        </w:rPr>
+                        <w:t xml:space="preserve"> forza </w:t>
+                      </w:r>
+                      <w:proofErr w:type="spellStart"/>
+                      <w:r>
+                        <w:rPr>
+                          <w:lang w:val="it-IT"/>
+                        </w:rPr>
+                        <w:t>Carry</w:t>
+                      </w:r>
+                      <w:proofErr w:type="spellEnd"/>
+                      <w:r>
+                        <w:rPr>
+                          <w:lang w:val="it-IT"/>
+                        </w:rPr>
+                        <w:t xml:space="preserve"> = </w:t>
+                      </w:r>
+                      <w:r>
+                        <w:rPr>
+                          <w:lang w:val="it-IT"/>
+                        </w:rPr>
+                        <w:t xml:space="preserve">1, </w:t>
+                      </w:r>
+                      <w:r>
+                        <w:rPr>
+                          <w:lang w:val="it-IT"/>
+                        </w:rPr>
+                        <w:t>dovuto ad assenza di prestiti mancanti</w:t>
+                      </w:r>
+                      <w:r>
+                        <w:rPr>
+                          <w:lang w:val="it-IT"/>
+                        </w:rPr>
+                        <w:t xml:space="preserve">; </w:t>
+                      </w:r>
+                      <w:r>
+                        <w:rPr>
+                          <w:lang w:val="it-IT"/>
+                        </w:rPr>
+                        <w:t>nel caso opposto, forza Negative</w:t>
+                      </w:r>
+                      <w:r>
+                        <w:rPr>
+                          <w:lang w:val="it-IT"/>
+                        </w:rPr>
+                        <w:t xml:space="preserve"> = 1.</w:t>
+                      </w:r>
+                    </w:p>
+                    <w:p>
+                      <w:proofErr w:type="spellStart"/>
+                      <w:r>
+                        <w:rPr>
+                          <w:b/>
+                          <w:bCs/>
+                        </w:rPr>
+                        <w:t>Carry</w:t>
+                      </w:r>
+                      <w:proofErr w:type="spellEnd"/>
+                      <w:r>
+                        <w:rPr>
+                          <w:b/>
+                          <w:bCs/>
+                        </w:rPr>
+                        <w:t xml:space="preserve"> = 0</w:t>
+                      </w:r>
+                      <w:r>
+                        <w:t xml:space="preserve"> </w:t>
+                      </w:r>
+                      <w:r>
+                        <w:t xml:space="preserve">in </w:t>
+                      </w:r>
+                      <w:r>
+                        <w:rPr>
+                          <w:u w:val="single"/>
+                        </w:rPr>
+                        <w:t>sottrazione</w:t>
+                      </w:r>
+                      <w:r>
+                        <w:t xml:space="preserve">: </w:t>
+                      </w:r>
+                      <w:r>
+                        <w:t>forza Negative = 1, in quanto può avvenire solo con risultato negativo.</w:t>
                       </w:r>
                     </w:p>
                     <w:p>
                       <w:r>
-                        <w:t xml:space="preserve">Forzando Overflow, si forza anche </w:t>
+                        <w:rPr>
+                          <w:b/>
+                          <w:bCs/>
+                        </w:rPr>
+                        <w:t>Zero = 0</w:t>
                       </w:r>
                       <w:r>
-                        <w:t>Carry = 1</w:t>
+                        <w:t xml:space="preserve"> in </w:t>
                       </w:r>
                       <w:r>
-                        <w:t xml:space="preserve"> (in </w:t>
-                      </w:r>
-                      <w:r>
+                        <w:rPr>
+                          <w:u w:val="single"/>
+                        </w:rPr>
                         <w:t>sottrazione</w:t>
                       </w:r>
                       <w:r>
-                        <w:t>)</w:t>
+                        <w:t>:</w:t>
                       </w:r>
                       <w:r>
-                        <w:t xml:space="preserve">: dovuto ad assenza di prestiti mancanti, usando </w:t>
+                        <w:t xml:space="preserve"> forza </w:t>
+                      </w:r>
+                      <w:proofErr w:type="spellStart"/>
+                      <w:r>
+                        <w:t>Carry</w:t>
+                      </w:r>
+                      <w:proofErr w:type="spellEnd"/>
+                      <w:r>
+                        <w:t xml:space="preserve"> = 1, </w:t>
                       </w:r>
                       <w:r>
-                        <w:t>un minuendo negativo e un sottraendo positivo</w:t>
-                      </w:r>
-                      <w:r>
-                        <w:t xml:space="preserve">; </w:t>
-                      </w:r>
-                      <w:r>
-                        <w:t>nel caso opposto, si forza anche Negative.</w:t>
-                      </w:r>
-                    </w:p>
-                    <w:p>
-                      <w:r>
-                        <w:t xml:space="preserve">Carry = 0 insieme a Negative, </w:t>
-                      </w:r>
-                      <w:r>
-                        <w:t>in sottrazione</w:t>
-                      </w:r>
-                      <w:r>
-                        <w:t>: può avvenire solo in caso di mancanza di prestito, ovvero quando il risultato è negativo.</w:t>
-                      </w:r>
-                    </w:p>
-                    <w:p>
-                      <w:r>
-                        <w:t>Zero = 0, si forza Carry = 1, in sottrazione</w:t>
-                      </w:r>
-                      <w:r>
-                        <w:t>: avviene in quanto non si ha mancanza di prestito</w:t>
+                        <w:t>avviene in quanto non si ha mancanza di prestito</w:t>
                       </w:r>
                     </w:p>
                   </w:txbxContent>
@@ -2606,6 +3111,7 @@
         </w:rPr>
         <w:t xml:space="preserve"> </w:t>
       </w:r>
+      <w:proofErr w:type="gramStart"/>
       <w:r>
         <w:rPr>
           <w:rFonts w:eastAsia="Calibri"/>
@@ -2613,6 +3119,7 @@
         </w:rPr>
         <w:t>values</w:t>
       </w:r>
+      <w:proofErr w:type="gramEnd"/>
     </w:p>
     <w:p>
       <w:pPr>
@@ -2637,7 +3144,6 @@
           <w:rFonts w:eastAsia="Calibri"/>
           <w:lang w:eastAsia="en-GB"/>
         </w:rPr>
-        <w:lastRenderedPageBreak/>
         <w:t>Co</w:t>
       </w:r>
       <w:r>
@@ -2690,6 +3196,7 @@
           <w:rFonts w:eastAsia="Calibri"/>
           <w:lang w:eastAsia="en-GB"/>
         </w:rPr>
+        <w:lastRenderedPageBreak/>
         <w:t>If they differ</w:t>
       </w:r>
       <w:r>
@@ -2924,7 +3431,39 @@
           <w:rFonts w:eastAsia="Calibri"/>
           <w:lang w:eastAsia="en-GB"/>
         </w:rPr>
-        <w:t xml:space="preserve"> (i.e, r4=(r3&lt;&lt;1)+r2).</w:t>
+        <w:t xml:space="preserve"> (</w:t>
+      </w:r>
+      <w:proofErr w:type="spellStart"/>
+      <w:r>
+        <w:rPr>
+          <w:rFonts w:eastAsia="Calibri"/>
+          <w:lang w:eastAsia="en-GB"/>
+        </w:rPr>
+        <w:t>i.e</w:t>
+      </w:r>
+      <w:proofErr w:type="spellEnd"/>
+      <w:r>
+        <w:rPr>
+          <w:rFonts w:eastAsia="Calibri"/>
+          <w:lang w:eastAsia="en-GB"/>
+        </w:rPr>
+        <w:t>, r4=(r3&lt;&lt;</w:t>
+      </w:r>
+      <w:proofErr w:type="gramStart"/>
+      <w:r>
+        <w:rPr>
+          <w:rFonts w:eastAsia="Calibri"/>
+          <w:lang w:eastAsia="en-GB"/>
+        </w:rPr>
+        <w:t>1)+</w:t>
+      </w:r>
+      <w:proofErr w:type="gramEnd"/>
+      <w:r>
+        <w:rPr>
+          <w:rFonts w:eastAsia="Calibri"/>
+          <w:lang w:eastAsia="en-GB"/>
+        </w:rPr>
+        <w:t>r2).</w:t>
       </w:r>
     </w:p>
     <w:p>
@@ -3191,14 +3730,32 @@
           <w:szCs w:val="20"/>
           <w:lang w:val="en-US" w:eastAsia="en-GB"/>
         </w:rPr>
-        <w:t>, as well as the simulation time in milliseconds (ms)</w:t>
-      </w:r>
+        <w:t>, as well as the simulation time in milliseconds (</w:t>
+      </w:r>
+      <w:proofErr w:type="spellStart"/>
       <w:r>
         <w:rPr>
           <w:rFonts w:eastAsia="Calibri"/>
           <w:szCs w:val="20"/>
           <w:lang w:val="en-US" w:eastAsia="en-GB"/>
         </w:rPr>
+        <w:t>ms</w:t>
+      </w:r>
+      <w:proofErr w:type="spellEnd"/>
+      <w:r>
+        <w:rPr>
+          <w:rFonts w:eastAsia="Calibri"/>
+          <w:szCs w:val="20"/>
+          <w:lang w:val="en-US" w:eastAsia="en-GB"/>
+        </w:rPr>
+        <w:t>)</w:t>
+      </w:r>
+      <w:r>
+        <w:rPr>
+          <w:rFonts w:eastAsia="Calibri"/>
+          <w:szCs w:val="20"/>
+          <w:lang w:val="en-US" w:eastAsia="en-GB"/>
+        </w:rPr>
         <w:t xml:space="preserve"> </w:t>
       </w:r>
       <w:r>
@@ -3207,14 +3764,50 @@
           <w:szCs w:val="20"/>
           <w:lang w:val="en-US" w:eastAsia="en-GB"/>
         </w:rPr>
-        <w:t>considering a cpu clock (clk) frequency of 1</w:t>
-      </w:r>
+        <w:t xml:space="preserve">considering a </w:t>
+      </w:r>
+      <w:proofErr w:type="spellStart"/>
       <w:r>
         <w:rPr>
           <w:rFonts w:eastAsia="Calibri"/>
           <w:szCs w:val="20"/>
           <w:lang w:val="en-US" w:eastAsia="en-GB"/>
         </w:rPr>
+        <w:t>cpu</w:t>
+      </w:r>
+      <w:proofErr w:type="spellEnd"/>
+      <w:r>
+        <w:rPr>
+          <w:rFonts w:eastAsia="Calibri"/>
+          <w:szCs w:val="20"/>
+          <w:lang w:val="en-US" w:eastAsia="en-GB"/>
+        </w:rPr>
+        <w:t xml:space="preserve"> clock (</w:t>
+      </w:r>
+      <w:proofErr w:type="spellStart"/>
+      <w:r>
+        <w:rPr>
+          <w:rFonts w:eastAsia="Calibri"/>
+          <w:szCs w:val="20"/>
+          <w:lang w:val="en-US" w:eastAsia="en-GB"/>
+        </w:rPr>
+        <w:t>clk</w:t>
+      </w:r>
+      <w:proofErr w:type="spellEnd"/>
+      <w:r>
+        <w:rPr>
+          <w:rFonts w:eastAsia="Calibri"/>
+          <w:szCs w:val="20"/>
+          <w:lang w:val="en-US" w:eastAsia="en-GB"/>
+        </w:rPr>
+        <w:t>) frequency of 1</w:t>
+      </w:r>
+      <w:r>
+        <w:rPr>
+          <w:rFonts w:eastAsia="Calibri"/>
+          <w:szCs w:val="20"/>
+          <w:lang w:val="en-US" w:eastAsia="en-GB"/>
+        </w:rPr>
         <w:t>6</w:t>
       </w:r>
       <w:r>
@@ -3223,15 +3816,33 @@
           <w:szCs w:val="20"/>
           <w:lang w:val="en-US" w:eastAsia="en-GB"/>
         </w:rPr>
-        <w:t xml:space="preserve"> MHz</w:t>
-      </w:r>
+        <w:t xml:space="preserve"> </w:t>
+      </w:r>
+      <w:proofErr w:type="spellStart"/>
       <w:r>
         <w:rPr>
           <w:rFonts w:eastAsia="Calibri"/>
           <w:szCs w:val="20"/>
           <w:lang w:val="en-US" w:eastAsia="en-GB"/>
         </w:rPr>
-        <w:t xml:space="preserve">. </w:t>
+        <w:t>MHz</w:t>
+      </w:r>
+      <w:r>
+        <w:rPr>
+          <w:rFonts w:eastAsia="Calibri"/>
+          <w:szCs w:val="20"/>
+          <w:lang w:val="en-US" w:eastAsia="en-GB"/>
+        </w:rPr>
+        <w:t>.</w:t>
+      </w:r>
+      <w:proofErr w:type="spellEnd"/>
+      <w:r>
+        <w:rPr>
+          <w:rFonts w:eastAsia="Calibri"/>
+          <w:szCs w:val="20"/>
+          <w:lang w:val="en-US" w:eastAsia="en-GB"/>
+        </w:rPr>
+        <w:t xml:space="preserve"> </w:t>
       </w:r>
     </w:p>
     <w:p>
@@ -3253,7 +3864,25 @@
           <w:szCs w:val="20"/>
           <w:lang w:val="en-US" w:eastAsia="en-GB"/>
         </w:rPr>
-        <w:t>Refer to the guide “howto_setup_keil” to change the clock frequency in Keil.</w:t>
+        <w:t>Refer to the guide “</w:t>
+      </w:r>
+      <w:proofErr w:type="spellStart"/>
+      <w:r>
+        <w:rPr>
+          <w:rFonts w:eastAsia="Calibri"/>
+          <w:szCs w:val="20"/>
+          <w:lang w:val="en-US" w:eastAsia="en-GB"/>
+        </w:rPr>
+        <w:t>howto_setup_keil</w:t>
+      </w:r>
+      <w:proofErr w:type="spellEnd"/>
+      <w:r>
+        <w:rPr>
+          <w:rFonts w:eastAsia="Calibri"/>
+          <w:szCs w:val="20"/>
+          <w:lang w:val="en-US" w:eastAsia="en-GB"/>
+        </w:rPr>
+        <w:t>” to change the clock frequency in Keil.</w:t>
       </w:r>
     </w:p>
     <w:p>
@@ -3407,7 +4036,23 @@
                 <w:rFonts w:eastAsia="Calibri"/>
                 <w:lang w:eastAsia="en-GB"/>
               </w:rPr>
-              <w:t xml:space="preserve"> [ms]</w:t>
+              <w:t xml:space="preserve"> [</w:t>
+            </w:r>
+            <w:proofErr w:type="spellStart"/>
+            <w:r>
+              <w:rPr>
+                <w:rFonts w:eastAsia="Calibri"/>
+                <w:lang w:eastAsia="en-GB"/>
+              </w:rPr>
+              <w:t>ms</w:t>
+            </w:r>
+            <w:proofErr w:type="spellEnd"/>
+            <w:r>
+              <w:rPr>
+                <w:rFonts w:eastAsia="Calibri"/>
+                <w:lang w:eastAsia="en-GB"/>
+              </w:rPr>
+              <w:t>]</w:t>
             </w:r>
           </w:p>
         </w:tc>
@@ -3513,7 +4158,23 @@
                 <w:rFonts w:eastAsia="Calibri"/>
                 <w:lang w:eastAsia="en-GB"/>
               </w:rPr>
-              <w:t xml:space="preserve"> [ms]</w:t>
+              <w:t xml:space="preserve"> [</w:t>
+            </w:r>
+            <w:proofErr w:type="spellStart"/>
+            <w:r>
+              <w:rPr>
+                <w:rFonts w:eastAsia="Calibri"/>
+                <w:lang w:eastAsia="en-GB"/>
+              </w:rPr>
+              <w:t>ms</w:t>
+            </w:r>
+            <w:proofErr w:type="spellEnd"/>
+            <w:r>
+              <w:rPr>
+                <w:rFonts w:eastAsia="Calibri"/>
+                <w:lang w:eastAsia="en-GB"/>
+              </w:rPr>
+              <w:t>]</w:t>
             </w:r>
           </w:p>
         </w:tc>
@@ -3558,6 +4219,13 @@
                 <w:lang w:eastAsia="en-GB"/>
               </w:rPr>
             </w:pPr>
+            <w:r>
+              <w:rPr>
+                <w:rFonts w:eastAsia="Calibri"/>
+                <w:lang w:eastAsia="en-GB"/>
+              </w:rPr>
+              <w:t>11</w:t>
+            </w:r>
           </w:p>
         </w:tc>
         <w:tc>
@@ -3575,6 +4243,20 @@
                 <w:lang w:eastAsia="en-GB"/>
               </w:rPr>
             </w:pPr>
+            <w:r>
+              <w:rPr>
+                <w:rFonts w:eastAsia="Calibri"/>
+                <w:lang w:eastAsia="en-GB"/>
+              </w:rPr>
+              <w:t>6</w:t>
+            </w:r>
+            <w:r>
+              <w:rPr>
+                <w:rFonts w:eastAsia="Calibri"/>
+                <w:lang w:eastAsia="en-GB"/>
+              </w:rPr>
+              <w:t>70e-6</w:t>
+            </w:r>
           </w:p>
         </w:tc>
         <w:tc>
@@ -3592,6 +4274,13 @@
                 <w:lang w:eastAsia="en-GB"/>
               </w:rPr>
             </w:pPr>
+            <w:r>
+              <w:rPr>
+                <w:rFonts w:eastAsia="Calibri"/>
+                <w:lang w:eastAsia="en-GB"/>
+              </w:rPr>
+              <w:t>16</w:t>
+            </w:r>
           </w:p>
         </w:tc>
         <w:tc>
@@ -3609,6 +4298,13 @@
                 <w:lang w:eastAsia="en-GB"/>
               </w:rPr>
             </w:pPr>
+            <w:r>
+              <w:rPr>
+                <w:rFonts w:eastAsia="Calibri"/>
+                <w:lang w:eastAsia="en-GB"/>
+              </w:rPr>
+              <w:t>1e-3</w:t>
+            </w:r>
           </w:p>
         </w:tc>
       </w:tr>
@@ -3652,6 +4348,13 @@
                 <w:lang w:eastAsia="en-GB"/>
               </w:rPr>
             </w:pPr>
+            <w:r>
+              <w:rPr>
+                <w:rFonts w:eastAsia="Calibri"/>
+                <w:lang w:eastAsia="en-GB"/>
+              </w:rPr>
+              <w:t>12</w:t>
+            </w:r>
           </w:p>
         </w:tc>
         <w:tc>
@@ -3669,6 +4372,13 @@
                 <w:lang w:eastAsia="en-GB"/>
               </w:rPr>
             </w:pPr>
+            <w:r>
+              <w:rPr>
+                <w:rFonts w:eastAsia="Calibri"/>
+                <w:lang w:eastAsia="en-GB"/>
+              </w:rPr>
+              <w:t>750e-6</w:t>
+            </w:r>
           </w:p>
         </w:tc>
         <w:tc>
@@ -3686,6 +4396,13 @@
                 <w:lang w:eastAsia="en-GB"/>
               </w:rPr>
             </w:pPr>
+            <w:r>
+              <w:rPr>
+                <w:rFonts w:eastAsia="Calibri"/>
+                <w:lang w:eastAsia="en-GB"/>
+              </w:rPr>
+              <w:t>12</w:t>
+            </w:r>
           </w:p>
         </w:tc>
         <w:tc>
@@ -3703,6 +4420,13 @@
                 <w:lang w:eastAsia="en-GB"/>
               </w:rPr>
             </w:pPr>
+            <w:r>
+              <w:rPr>
+                <w:rFonts w:eastAsia="Calibri"/>
+                <w:lang w:eastAsia="en-GB"/>
+              </w:rPr>
+              <w:t>750e-6</w:t>
+            </w:r>
           </w:p>
         </w:tc>
       </w:tr>
@@ -4360,7 +5084,23 @@
           <w:rFonts w:eastAsia="Calibri"/>
           <w:lang w:eastAsia="en-GB"/>
         </w:rPr>
-        <w:t>MHz clk) in the following table.</w:t>
+        <w:t xml:space="preserve">MHz </w:t>
+      </w:r>
+      <w:proofErr w:type="spellStart"/>
+      <w:r>
+        <w:rPr>
+          <w:rFonts w:eastAsia="Calibri"/>
+          <w:lang w:eastAsia="en-GB"/>
+        </w:rPr>
+        <w:t>clk</w:t>
+      </w:r>
+      <w:proofErr w:type="spellEnd"/>
+      <w:r>
+        <w:rPr>
+          <w:rFonts w:eastAsia="Calibri"/>
+          <w:lang w:eastAsia="en-GB"/>
+        </w:rPr>
+        <w:t>) in the following table.</w:t>
       </w:r>
     </w:p>
     <w:p>
@@ -4475,23 +5215,23 @@
               </w:rPr>
               <w:t>[</w:t>
             </w:r>
+            <w:proofErr w:type="spellStart"/>
+            <w:r>
+              <w:rPr>
+                <w:rFonts w:eastAsia="Calibri"/>
+                <w:lang w:eastAsia="en-GB"/>
+              </w:rPr>
+              <w:t>μ</w:t>
+            </w:r>
             <w:r>
               <w:rPr>
                 <w:rFonts w:eastAsia="Calibri"/>
                 <w:i/>
                 <w:lang w:eastAsia="en-GB"/>
               </w:rPr>
-              <w:t xml:space="preserve">replace this with the proper </w:t>
-            </w:r>
-            <w:r>
-              <w:rPr>
-                <w:rFonts w:eastAsia="Calibri"/>
-                <w:i/>
-                <w:lang w:eastAsia="en-GB"/>
-              </w:rPr>
-              <w:br/>
-              <w:t>time measurement unit</w:t>
-            </w:r>
+              <w:t>s</w:t>
+            </w:r>
+            <w:proofErr w:type="spellEnd"/>
             <w:r>
               <w:rPr>
                 <w:rFonts w:eastAsia="Calibri"/>
@@ -4602,6 +5342,13 @@
                 <w:lang w:eastAsia="en-GB"/>
               </w:rPr>
             </w:pPr>
+            <w:r>
+              <w:rPr>
+                <w:rFonts w:eastAsia="Calibri"/>
+                <w:lang w:eastAsia="en-GB"/>
+              </w:rPr>
+              <w:t>564</w:t>
+            </w:r>
           </w:p>
         </w:tc>
         <w:tc>
@@ -4618,6 +5365,13 @@
                 <w:lang w:eastAsia="en-GB"/>
               </w:rPr>
             </w:pPr>
+            <w:r>
+              <w:rPr>
+                <w:rFonts w:eastAsia="Calibri"/>
+                <w:lang w:eastAsia="en-GB"/>
+              </w:rPr>
+              <w:t>4.33</w:t>
+            </w:r>
           </w:p>
         </w:tc>
         <w:tc>
@@ -4634,6 +5388,13 @@
                 <w:lang w:eastAsia="en-GB"/>
               </w:rPr>
             </w:pPr>
+            <w:r>
+              <w:rPr>
+                <w:rFonts w:eastAsia="Calibri"/>
+                <w:lang w:eastAsia="en-GB"/>
+              </w:rPr>
+              <w:t>5</w:t>
+            </w:r>
           </w:p>
         </w:tc>
       </w:tr>
@@ -4719,9 +5480,108 @@
         <w:adjustRightInd w:val="0"/>
         <w:rPr>
           <w:rFonts w:eastAsia="Calibri"/>
-          <w:lang w:val="en-US" w:eastAsia="en-GB"/>
-        </w:rPr>
-      </w:pPr>
+          <w:lang w:eastAsia="en-GB"/>
+        </w:rPr>
+      </w:pPr>
+      <w:r>
+        <w:rPr>
+          <w:rFonts w:eastAsia="Calibri"/>
+          <w:lang w:eastAsia="en-GB"/>
+        </w:rPr>
+        <w:t>Esercizio 3:</w:t>
+      </w:r>
+      <w:r>
+        <w:rPr>
+          <w:rFonts w:eastAsia="Calibri"/>
+          <w:lang w:eastAsia="en-GB"/>
+        </w:rPr>
+        <w:t xml:space="preserve"> nella tabella finale,</w:t>
+      </w:r>
+      <w:r>
+        <w:rPr>
+          <w:rFonts w:eastAsia="Calibri"/>
+          <w:lang w:eastAsia="en-GB"/>
+        </w:rPr>
+        <w:t xml:space="preserve"> si discrimina in base alla parità del numero di zeri finali del dato</w:t>
+      </w:r>
+      <w:r>
+        <w:rPr>
+          <w:rFonts w:eastAsia="Calibri"/>
+          <w:lang w:eastAsia="en-GB"/>
+        </w:rPr>
+        <w:t xml:space="preserve">; come caso dispari, si utilizza </w:t>
+      </w:r>
+      <w:r>
+        <w:rPr>
+          <w:rFonts w:eastAsia="Calibri"/>
+          <w:i/>
+          <w:iCs/>
+          <w:lang w:eastAsia="en-GB"/>
+        </w:rPr>
+        <w:t>0b10100000</w:t>
+      </w:r>
+      <w:r>
+        <w:rPr>
+          <w:rFonts w:eastAsia="Calibri"/>
+          <w:lang w:eastAsia="en-GB"/>
+        </w:rPr>
+        <w:t xml:space="preserve"> (</w:t>
+      </w:r>
+      <w:r>
+        <w:rPr>
+          <w:rFonts w:eastAsia="Calibri"/>
+          <w:i/>
+          <w:iCs/>
+          <w:lang w:eastAsia="en-GB"/>
+        </w:rPr>
+        <w:t>0xA0)</w:t>
+      </w:r>
+      <w:r>
+        <w:rPr>
+          <w:rFonts w:eastAsia="Calibri"/>
+          <w:lang w:eastAsia="en-GB"/>
+        </w:rPr>
+        <w:t>, come caso pari si utilizza</w:t>
+      </w:r>
+      <w:r>
+        <w:rPr>
+          <w:rFonts w:eastAsia="Calibri"/>
+          <w:lang w:eastAsia="en-GB"/>
+        </w:rPr>
+        <w:t xml:space="preserve"> </w:t>
+      </w:r>
+      <w:r>
+        <w:rPr>
+          <w:rFonts w:eastAsia="Calibri"/>
+          <w:i/>
+          <w:iCs/>
+          <w:lang w:eastAsia="en-GB"/>
+        </w:rPr>
+        <w:t xml:space="preserve">0b10110000 </w:t>
+      </w:r>
+      <w:r>
+        <w:rPr>
+          <w:rFonts w:eastAsia="Calibri"/>
+          <w:lang w:eastAsia="en-GB"/>
+        </w:rPr>
+        <w:t>(</w:t>
+      </w:r>
+      <w:r>
+        <w:rPr>
+          <w:rFonts w:eastAsia="Calibri"/>
+          <w:i/>
+          <w:iCs/>
+          <w:lang w:eastAsia="en-GB"/>
+        </w:rPr>
+        <w:t>0xB0)</w:t>
+      </w:r>
+      <w:r>
+        <w:rPr>
+          <w:rFonts w:eastAsia="Calibri"/>
+          <w:lang w:eastAsia="en-GB"/>
+        </w:rPr>
+        <w:t>; avendo quest’ultimo uno zero in meno del precedente, si effettua un’iterazione in meno e di conseguenza il tempo di esecuzione è inferiore.</w:t>
+      </w:r>
     </w:p>
     <w:p>
       <w:pPr>
@@ -5741,6 +6601,119 @@
     </w:lvl>
   </w:abstractNum>
   <w:abstractNum w:abstractNumId="8" w15:restartNumberingAfterBreak="0">
+    <w:nsid w:val="4E10120A"/>
+    <w:multiLevelType w:val="hybridMultilevel"/>
+    <w:tmpl w:val="242AC960"/>
+    <w:lvl w:ilvl="0" w:tplc="04100001">
+      <w:start w:val="1"/>
+      <w:numFmt w:val="bullet"/>
+      <w:lvlText w:val=""/>
+      <w:lvlJc w:val="left"/>
+      <w:pPr>
+        <w:ind w:left="720" w:hanging="360"/>
+      </w:pPr>
+      <w:rPr>
+        <w:rFonts w:ascii="Symbol" w:hAnsi="Symbol" w:hint="default"/>
+      </w:rPr>
+    </w:lvl>
+    <w:lvl w:ilvl="1" w:tplc="08090003" w:tentative="1">
+      <w:start w:val="1"/>
+      <w:numFmt w:val="bullet"/>
+      <w:lvlText w:val="o"/>
+      <w:lvlJc w:val="left"/>
+      <w:pPr>
+        <w:ind w:left="1440" w:hanging="360"/>
+      </w:pPr>
+      <w:rPr>
+        <w:rFonts w:ascii="Courier New" w:hAnsi="Courier New" w:cs="Courier New" w:hint="default"/>
+      </w:rPr>
+    </w:lvl>
+    <w:lvl w:ilvl="2" w:tplc="08090005" w:tentative="1">
+      <w:start w:val="1"/>
+      <w:numFmt w:val="bullet"/>
+      <w:lvlText w:val=""/>
+      <w:lvlJc w:val="left"/>
+      <w:pPr>
+        <w:ind w:left="2160" w:hanging="360"/>
+      </w:pPr>
+      <w:rPr>
+        <w:rFonts w:ascii="Wingdings" w:hAnsi="Wingdings" w:hint="default"/>
+      </w:rPr>
+    </w:lvl>
+    <w:lvl w:ilvl="3" w:tplc="08090001" w:tentative="1">
+      <w:start w:val="1"/>
+      <w:numFmt w:val="bullet"/>
+      <w:lvlText w:val=""/>
+      <w:lvlJc w:val="left"/>
+      <w:pPr>
+        <w:ind w:left="2880" w:hanging="360"/>
+      </w:pPr>
+      <w:rPr>
+        <w:rFonts w:ascii="Symbol" w:hAnsi="Symbol" w:hint="default"/>
+      </w:rPr>
+    </w:lvl>
+    <w:lvl w:ilvl="4" w:tplc="08090003" w:tentative="1">
+      <w:start w:val="1"/>
+      <w:numFmt w:val="bullet"/>
+      <w:lvlText w:val="o"/>
+      <w:lvlJc w:val="left"/>
+      <w:pPr>
+        <w:ind w:left="3600" w:hanging="360"/>
+      </w:pPr>
+      <w:rPr>
+        <w:rFonts w:ascii="Courier New" w:hAnsi="Courier New" w:cs="Courier New" w:hint="default"/>
+      </w:rPr>
+    </w:lvl>
+    <w:lvl w:ilvl="5" w:tplc="08090005" w:tentative="1">
+      <w:start w:val="1"/>
+      <w:numFmt w:val="bullet"/>
+      <w:lvlText w:val=""/>
+      <w:lvlJc w:val="left"/>
+      <w:pPr>
+        <w:ind w:left="4320" w:hanging="360"/>
+      </w:pPr>
+      <w:rPr>
+        <w:rFonts w:ascii="Wingdings" w:hAnsi="Wingdings" w:hint="default"/>
+      </w:rPr>
+    </w:lvl>
+    <w:lvl w:ilvl="6" w:tplc="08090001" w:tentative="1">
+      <w:start w:val="1"/>
+      <w:numFmt w:val="bullet"/>
+      <w:lvlText w:val=""/>
+      <w:lvlJc w:val="left"/>
+      <w:pPr>
+        <w:ind w:left="5040" w:hanging="360"/>
+      </w:pPr>
+      <w:rPr>
+        <w:rFonts w:ascii="Symbol" w:hAnsi="Symbol" w:hint="default"/>
+      </w:rPr>
+    </w:lvl>
+    <w:lvl w:ilvl="7" w:tplc="08090003" w:tentative="1">
+      <w:start w:val="1"/>
+      <w:numFmt w:val="bullet"/>
+      <w:lvlText w:val="o"/>
+      <w:lvlJc w:val="left"/>
+      <w:pPr>
+        <w:ind w:left="5760" w:hanging="360"/>
+      </w:pPr>
+      <w:rPr>
+        <w:rFonts w:ascii="Courier New" w:hAnsi="Courier New" w:cs="Courier New" w:hint="default"/>
+      </w:rPr>
+    </w:lvl>
+    <w:lvl w:ilvl="8" w:tplc="08090005" w:tentative="1">
+      <w:start w:val="1"/>
+      <w:numFmt w:val="bullet"/>
+      <w:lvlText w:val=""/>
+      <w:lvlJc w:val="left"/>
+      <w:pPr>
+        <w:ind w:left="6480" w:hanging="360"/>
+      </w:pPr>
+      <w:rPr>
+        <w:rFonts w:ascii="Wingdings" w:hAnsi="Wingdings" w:hint="default"/>
+      </w:rPr>
+    </w:lvl>
+  </w:abstractNum>
+  <w:abstractNum w:abstractNumId="9" w15:restartNumberingAfterBreak="0">
     <w:nsid w:val="5E2157AB"/>
     <w:multiLevelType w:val="multilevel"/>
     <w:tmpl w:val="A724B86E"/>
@@ -5856,7 +6829,7 @@
       </w:pPr>
     </w:lvl>
   </w:abstractNum>
-  <w:abstractNum w:abstractNumId="9" w15:restartNumberingAfterBreak="0">
+  <w:abstractNum w:abstractNumId="10" w15:restartNumberingAfterBreak="0">
     <w:nsid w:val="7C6F128D"/>
     <w:multiLevelType w:val="multilevel"/>
     <w:tmpl w:val="C78A961C"/>
@@ -5976,7 +6949,7 @@
     <w:abstractNumId w:val="7"/>
   </w:num>
   <w:num w:numId="3" w16cid:durableId="1922520471">
-    <w:abstractNumId w:val="9"/>
+    <w:abstractNumId w:val="10"/>
   </w:num>
   <w:num w:numId="4" w16cid:durableId="468745953">
     <w:abstractNumId w:val="5"/>
@@ -5997,6 +6970,9 @@
     <w:abstractNumId w:val="1"/>
   </w:num>
   <w:num w:numId="10" w16cid:durableId="690758903">
+    <w:abstractNumId w:val="9"/>
+  </w:num>
+  <w:num w:numId="11" w16cid:durableId="175390772">
     <w:abstractNumId w:val="8"/>
   </w:num>
 </w:numbering>
@@ -6403,6 +7379,7 @@
   <w:style w:type="character" w:default="1" w:styleId="Carpredefinitoparagrafo">
     <w:name w:val="Default Paragraph Font"/>
     <w:uiPriority w:val="1"/>
+    <w:semiHidden/>
     <w:unhideWhenUsed/>
   </w:style>
   <w:style w:type="table" w:default="1" w:styleId="Tabellanormale">

</xml_diff>

<commit_message>
Lab 6 - Delivery version
</commit_message>
<xml_diff>
--- a/Lab6/lab_06_2023-24.docx
+++ b/Lab6/lab_06_2023-24.docx
@@ -3111,15 +3111,13 @@
         </w:rPr>
         <w:t xml:space="preserve"> </w:t>
       </w:r>
-      <w:proofErr w:type="gramStart"/>
-      <w:r>
-        <w:rPr>
-          <w:rFonts w:eastAsia="Calibri"/>
-          <w:lang w:eastAsia="en-GB"/>
-        </w:rPr>
-        <w:t>values</w:t>
-      </w:r>
-      <w:proofErr w:type="gramEnd"/>
+      <w:r>
+        <w:rPr>
+          <w:rFonts w:eastAsia="Calibri"/>
+          <w:lang w:eastAsia="en-GB"/>
+        </w:rPr>
+        <w:t>values.</w:t>
+      </w:r>
     </w:p>
     <w:p>
       <w:pPr>
@@ -4401,7 +4399,14 @@
                 <w:rFonts w:eastAsia="Calibri"/>
                 <w:lang w:eastAsia="en-GB"/>
               </w:rPr>
-              <w:t>12</w:t>
+              <w:t>1</w:t>
+            </w:r>
+            <w:r>
+              <w:rPr>
+                <w:rFonts w:eastAsia="Calibri"/>
+                <w:lang w:eastAsia="en-GB"/>
+              </w:rPr>
+              <w:t>2</w:t>
             </w:r>
           </w:p>
         </w:tc>
@@ -4425,7 +4430,14 @@
                 <w:rFonts w:eastAsia="Calibri"/>
                 <w:lang w:eastAsia="en-GB"/>
               </w:rPr>
-              <w:t>750e-6</w:t>
+              <w:t>750</w:t>
+            </w:r>
+            <w:r>
+              <w:rPr>
+                <w:rFonts w:eastAsia="Calibri"/>
+                <w:lang w:eastAsia="en-GB"/>
+              </w:rPr>
+              <w:t>e-6</w:t>
             </w:r>
           </w:p>
         </w:tc>
@@ -5580,7 +5592,21 @@
           <w:rFonts w:eastAsia="Calibri"/>
           <w:lang w:eastAsia="en-GB"/>
         </w:rPr>
-        <w:t>; avendo quest’ultimo uno zero in meno del precedente, si effettua un’iterazione in meno e di conseguenza il tempo di esecuzione è inferiore.</w:t>
+        <w:t xml:space="preserve">; avendo quest’ultimo uno zero in meno del precedente, si effettua un’iterazione in meno e di conseguenza il tempo di esecuzione è </w:t>
+      </w:r>
+      <w:r>
+        <w:rPr>
+          <w:rFonts w:eastAsia="Calibri"/>
+          <w:lang w:eastAsia="en-GB"/>
+        </w:rPr>
+        <w:t xml:space="preserve">(lievemente) </w:t>
+      </w:r>
+      <w:r>
+        <w:rPr>
+          <w:rFonts w:eastAsia="Calibri"/>
+          <w:lang w:eastAsia="en-GB"/>
+        </w:rPr>
+        <w:t>inferiore.</w:t>
       </w:r>
     </w:p>
     <w:p>

</xml_diff>